<commit_message>
se corrigen links de una version vieja subida anteriormente
</commit_message>
<xml_diff>
--- a/Links videos.docx
+++ b/Links videos.docx
@@ -63,12 +63,34 @@
         <w:rPr>
           <w:lang w:val="en-US"/>
         </w:rPr>
-        <w:t xml:space="preserve">Selection Sort 1: </w:t>
+        <w:t>Selection Sort 1:</w:t>
       </w:r>
+      <w:r>
+        <w:rPr>
+          <w:lang w:val="en-US"/>
+        </w:rPr>
+        <w:t xml:space="preserve"> </w:t>
+      </w:r>
+      <w:r>
+        <w:rPr>
+          <w:lang w:val="en-US"/>
+        </w:rPr>
+        <w:t xml:space="preserve"> </w:t>
+      </w:r>
+      <w:hyperlink r:id="rId6" w:history="1">
+        <w:r>
+          <w:rPr>
+            <w:rStyle w:val="Hipervnculo"/>
+            <w:lang w:val="en-US"/>
+          </w:rPr>
+          <w:t>https://youtu.be/_f5b3G_M2Mc</w:t>
+        </w:r>
+      </w:hyperlink>
     </w:p>
     <w:p>
       <w:pPr>
         <w:rPr>
+          <w:rStyle w:val="Hipervnculo"/>
           <w:lang w:val="en-US"/>
         </w:rPr>
       </w:pPr>
@@ -78,6 +100,36 @@
         </w:rPr>
         <w:t xml:space="preserve">Selection Sort 2: </w:t>
       </w:r>
+      <w:r>
+        <w:rPr>
+          <w:lang w:val="en-US"/>
+        </w:rPr>
+        <w:t xml:space="preserve"> </w:t>
+      </w:r>
+      <w:hyperlink r:id="rId7" w:history="1">
+        <w:r>
+          <w:rPr>
+            <w:rStyle w:val="Hipervnculo"/>
+            <w:lang w:val="en-US"/>
+          </w:rPr>
+          <w:t>https://youtu.be/6uY9ZUmLQp0</w:t>
+        </w:r>
+      </w:hyperlink>
+    </w:p>
+    <w:p>
+      <w:pPr>
+        <w:rPr>
+          <w:lang w:val="en-US"/>
+        </w:rPr>
+      </w:pPr>
+    </w:p>
+    <w:p>
+      <w:pPr>
+        <w:rPr>
+          <w:u w:val="single"/>
+          <w:lang w:val="en-US"/>
+        </w:rPr>
+      </w:pPr>
     </w:p>
     <w:sectPr>
       <w:pgSz w:w="12240" w:h="15840"/>

</xml_diff>

<commit_message>
Se corrige la subida de una version vieja
</commit_message>
<xml_diff>
--- a/Links videos.docx
+++ b/Links videos.docx
@@ -63,12 +63,34 @@
         <w:rPr>
           <w:lang w:val="en-US"/>
         </w:rPr>
-        <w:t xml:space="preserve">Selection Sort 1: </w:t>
+        <w:t>Selection Sort 1:</w:t>
       </w:r>
+      <w:r>
+        <w:rPr>
+          <w:lang w:val="en-US"/>
+        </w:rPr>
+        <w:t xml:space="preserve"> </w:t>
+      </w:r>
+      <w:r>
+        <w:rPr>
+          <w:lang w:val="en-US"/>
+        </w:rPr>
+        <w:t xml:space="preserve"> </w:t>
+      </w:r>
+      <w:hyperlink r:id="rId6" w:history="1">
+        <w:r>
+          <w:rPr>
+            <w:rStyle w:val="Hipervnculo"/>
+            <w:lang w:val="en-US"/>
+          </w:rPr>
+          <w:t>https://youtu.be/_f5b3G_M2Mc</w:t>
+        </w:r>
+      </w:hyperlink>
     </w:p>
     <w:p>
       <w:pPr>
         <w:rPr>
+          <w:rStyle w:val="Hipervnculo"/>
           <w:lang w:val="en-US"/>
         </w:rPr>
       </w:pPr>
@@ -78,6 +100,36 @@
         </w:rPr>
         <w:t xml:space="preserve">Selection Sort 2: </w:t>
       </w:r>
+      <w:r>
+        <w:rPr>
+          <w:lang w:val="en-US"/>
+        </w:rPr>
+        <w:t xml:space="preserve"> </w:t>
+      </w:r>
+      <w:hyperlink r:id="rId7" w:history="1">
+        <w:r>
+          <w:rPr>
+            <w:rStyle w:val="Hipervnculo"/>
+            <w:lang w:val="en-US"/>
+          </w:rPr>
+          <w:t>https://youtu.be/6uY9ZUmLQp0</w:t>
+        </w:r>
+      </w:hyperlink>
+    </w:p>
+    <w:p>
+      <w:pPr>
+        <w:rPr>
+          <w:lang w:val="en-US"/>
+        </w:rPr>
+      </w:pPr>
+    </w:p>
+    <w:p>
+      <w:pPr>
+        <w:rPr>
+          <w:u w:val="single"/>
+          <w:lang w:val="en-US"/>
+        </w:rPr>
+      </w:pPr>
     </w:p>
     <w:sectPr>
       <w:pgSz w:w="12240" w:h="15840"/>

</xml_diff>